<commit_message>
Update TABELA DE PREÇOS - Final.docx
</commit_message>
<xml_diff>
--- a/TABELA DE PREÇOS - Final.docx
+++ b/TABELA DE PREÇOS - Final.docx
@@ -24,7 +24,6 @@
             <w:pPr>
               <w:jc w:val="center"/>
             </w:pPr>
-            <w:bookmarkStart w:id="0" w:name="_GoBack" w:colFirst="0" w:colLast="0"/>
             <w:r>
               <w:t>TABELA DE PREÇOS</w:t>
             </w:r>
@@ -153,37 +152,386 @@
               <w:t>nal, Ms Office, Antiví</w:t>
             </w:r>
             <w:r>
-              <w:t>rus, Adobe Reader (PDF), Navegadores (</w:t>
+              <w:t>rus, Adobe Reader (PDF), Navegadores (Chrome</w:t>
+            </w:r>
+            <w:r>
+              <w:t xml:space="preserve"> e Firefox</w:t>
+            </w:r>
+            <w:r>
+              <w:t xml:space="preserve">), </w:t>
+            </w:r>
+            <w:r>
+              <w:t xml:space="preserve">Java, Flash, </w:t>
             </w:r>
             <w:proofErr w:type="spellStart"/>
             <w:r>
-              <w:t>Chrome</w:t>
+              <w:t>WinRAR</w:t>
             </w:r>
             <w:proofErr w:type="spellEnd"/>
             <w:r>
-              <w:t xml:space="preserve"> e Firefox</w:t>
-            </w:r>
-            <w:r>
-              <w:t xml:space="preserve">), </w:t>
-            </w:r>
-            <w:r>
-              <w:t xml:space="preserve">Java, Flash, </w:t>
+              <w:t>, SKYPE, K-</w:t>
             </w:r>
             <w:proofErr w:type="spellStart"/>
             <w:r>
-              <w:t>WinRAR</w:t>
+              <w:t>LiteCodec</w:t>
             </w:r>
             <w:proofErr w:type="spellEnd"/>
             <w:r>
-              <w:t>, SKYPE, K-</w:t>
+              <w:t xml:space="preserve"> (Codec pra músicas e filmes).</w:t>
+            </w:r>
+          </w:p>
+        </w:tc>
+        <w:tc>
+          <w:tcPr>
+            <w:tcW w:w="1383" w:type="dxa"/>
+          </w:tcPr>
+          <w:p>
+            <w:pPr>
+              <w:jc w:val="center"/>
+            </w:pPr>
+            <w:r>
+              <w:t>R$ 100,00</w:t>
+            </w:r>
+          </w:p>
+        </w:tc>
+      </w:tr>
+      <w:tr>
+        <w:tc>
+          <w:tcPr>
+            <w:tcW w:w="3539" w:type="dxa"/>
+          </w:tcPr>
+          <w:p>
+            <w:r>
+              <w:t>Instalação de Programa</w:t>
+            </w:r>
+          </w:p>
+        </w:tc>
+        <w:tc>
+          <w:tcPr>
+            <w:tcW w:w="9072" w:type="dxa"/>
+          </w:tcPr>
+          <w:p>
+            <w:r>
+              <w:t>Instalação de Softwares (Básico) - Tempo de instalação até 30 min.</w:t>
+            </w:r>
+          </w:p>
+        </w:tc>
+        <w:tc>
+          <w:tcPr>
+            <w:tcW w:w="1383" w:type="dxa"/>
+          </w:tcPr>
+          <w:p>
+            <w:pPr>
+              <w:jc w:val="center"/>
+            </w:pPr>
+            <w:r>
+              <w:t>R$ 40,00</w:t>
+            </w:r>
+          </w:p>
+        </w:tc>
+      </w:tr>
+      <w:tr>
+        <w:tc>
+          <w:tcPr>
+            <w:tcW w:w="3539" w:type="dxa"/>
+          </w:tcPr>
+          <w:p>
+            <w:r>
+              <w:t>Instalação de Programa</w:t>
+            </w:r>
+          </w:p>
+        </w:tc>
+        <w:tc>
+          <w:tcPr>
+            <w:tcW w:w="9072" w:type="dxa"/>
+          </w:tcPr>
+          <w:p>
+            <w:r>
+              <w:t>Instalação de Softwares (Avançado</w:t>
+            </w:r>
+            <w:r>
+              <w:t xml:space="preserve">) - Tempo de instalação </w:t>
+            </w:r>
+            <w:r>
+              <w:t>maior que</w:t>
+            </w:r>
+            <w:r>
+              <w:t xml:space="preserve"> 30 min.</w:t>
+            </w:r>
+          </w:p>
+        </w:tc>
+        <w:tc>
+          <w:tcPr>
+            <w:tcW w:w="1383" w:type="dxa"/>
+          </w:tcPr>
+          <w:p>
+            <w:pPr>
+              <w:jc w:val="center"/>
+            </w:pPr>
+            <w:r>
+              <w:t>R$ 60,00</w:t>
+            </w:r>
+          </w:p>
+        </w:tc>
+      </w:tr>
+      <w:tr>
+        <w:tc>
+          <w:tcPr>
+            <w:tcW w:w="3539" w:type="dxa"/>
+          </w:tcPr>
+          <w:p>
+            <w:r>
+              <w:t>Configuração de Serviços de E-mail</w:t>
+            </w:r>
+          </w:p>
+        </w:tc>
+        <w:tc>
+          <w:tcPr>
+            <w:tcW w:w="9072" w:type="dxa"/>
+          </w:tcPr>
+          <w:p>
+            <w:r>
+              <w:t>Configuração gerenciadores d</w:t>
+            </w:r>
+            <w:r>
+              <w:t xml:space="preserve">e Clientes </w:t>
             </w:r>
             <w:proofErr w:type="spellStart"/>
             <w:r>
-              <w:t>LiteCodec</w:t>
+              <w:t>Emails</w:t>
             </w:r>
             <w:proofErr w:type="spellEnd"/>
             <w:r>
-              <w:t xml:space="preserve"> (Codec pra músicas e filmes).</w:t>
+              <w:t xml:space="preserve"> (Outlook,</w:t>
+            </w:r>
+            <w:r>
+              <w:t xml:space="preserve"> Windows Mail, MAC Mail </w:t>
+            </w:r>
+            <w:proofErr w:type="spellStart"/>
+            <w:r>
+              <w:t>etc</w:t>
+            </w:r>
+            <w:proofErr w:type="spellEnd"/>
+            <w:r>
+              <w:t>).</w:t>
+            </w:r>
+          </w:p>
+        </w:tc>
+        <w:tc>
+          <w:tcPr>
+            <w:tcW w:w="1383" w:type="dxa"/>
+          </w:tcPr>
+          <w:p>
+            <w:pPr>
+              <w:jc w:val="center"/>
+            </w:pPr>
+            <w:r>
+              <w:t>R$ 50,00</w:t>
+            </w:r>
+          </w:p>
+        </w:tc>
+      </w:tr>
+      <w:tr>
+        <w:tc>
+          <w:tcPr>
+            <w:tcW w:w="3539" w:type="dxa"/>
+          </w:tcPr>
+          <w:p>
+            <w:r>
+              <w:t>Remoção de Vírus</w:t>
+            </w:r>
+          </w:p>
+        </w:tc>
+        <w:tc>
+          <w:tcPr>
+            <w:tcW w:w="9072" w:type="dxa"/>
+          </w:tcPr>
+          <w:p>
+            <w:r>
+              <w:t>Remoção de vírus e melhoramento de desempenho.</w:t>
+            </w:r>
+          </w:p>
+        </w:tc>
+        <w:tc>
+          <w:tcPr>
+            <w:tcW w:w="1383" w:type="dxa"/>
+          </w:tcPr>
+          <w:p>
+            <w:pPr>
+              <w:jc w:val="center"/>
+            </w:pPr>
+            <w:r>
+              <w:t>R$ 70,00</w:t>
+            </w:r>
+          </w:p>
+        </w:tc>
+      </w:tr>
+      <w:tr>
+        <w:tc>
+          <w:tcPr>
+            <w:tcW w:w="3539" w:type="dxa"/>
+          </w:tcPr>
+          <w:p>
+            <w:r>
+              <w:t>Reparação do Sistema</w:t>
+            </w:r>
+          </w:p>
+        </w:tc>
+        <w:tc>
+          <w:tcPr>
+            <w:tcW w:w="9072" w:type="dxa"/>
+          </w:tcPr>
+          <w:p>
+            <w:r>
+              <w:t>Reparação de inicialização do Windows</w:t>
+            </w:r>
+          </w:p>
+        </w:tc>
+        <w:tc>
+          <w:tcPr>
+            <w:tcW w:w="1383" w:type="dxa"/>
+          </w:tcPr>
+          <w:p>
+            <w:pPr>
+              <w:jc w:val="center"/>
+            </w:pPr>
+            <w:r>
+              <w:t>R$ 50,00</w:t>
+            </w:r>
+          </w:p>
+        </w:tc>
+      </w:tr>
+      <w:tr>
+        <w:tc>
+          <w:tcPr>
+            <w:tcW w:w="3539" w:type="dxa"/>
+          </w:tcPr>
+          <w:p>
+            <w:r>
+              <w:t>Melhoramento de Desempenho</w:t>
+            </w:r>
+          </w:p>
+        </w:tc>
+        <w:tc>
+          <w:tcPr>
+            <w:tcW w:w="9072" w:type="dxa"/>
+          </w:tcPr>
+          <w:p>
+            <w:r>
+              <w:t>Melhoramento do Sistema Operacional</w:t>
+            </w:r>
+          </w:p>
+        </w:tc>
+        <w:tc>
+          <w:tcPr>
+            <w:tcW w:w="1383" w:type="dxa"/>
+          </w:tcPr>
+          <w:p>
+            <w:pPr>
+              <w:jc w:val="center"/>
+            </w:pPr>
+            <w:r>
+              <w:t>R$60,00</w:t>
+            </w:r>
+          </w:p>
+        </w:tc>
+      </w:tr>
+      <w:tr>
+        <w:tc>
+          <w:tcPr>
+            <w:tcW w:w="3539" w:type="dxa"/>
+          </w:tcPr>
+          <w:p>
+            <w:r>
+              <w:t>Troca de Componentes simples</w:t>
+            </w:r>
+          </w:p>
+        </w:tc>
+        <w:tc>
+          <w:tcPr>
+            <w:tcW w:w="9072" w:type="dxa"/>
+          </w:tcPr>
+          <w:p>
+            <w:r>
+              <w:t xml:space="preserve">Troca de Memória </w:t>
+            </w:r>
+            <w:proofErr w:type="spellStart"/>
+            <w:r>
+              <w:t>Ram</w:t>
+            </w:r>
+            <w:proofErr w:type="spellEnd"/>
+            <w:r>
+              <w:t>, Fonte de Alimentação, HD, DVD, SSD etc.</w:t>
+            </w:r>
+          </w:p>
+        </w:tc>
+        <w:tc>
+          <w:tcPr>
+            <w:tcW w:w="1383" w:type="dxa"/>
+          </w:tcPr>
+          <w:p>
+            <w:pPr>
+              <w:jc w:val="center"/>
+            </w:pPr>
+            <w:r>
+              <w:t>R$ 40,00</w:t>
+            </w:r>
+          </w:p>
+        </w:tc>
+      </w:tr>
+      <w:tr>
+        <w:tc>
+          <w:tcPr>
+            <w:tcW w:w="3539" w:type="dxa"/>
+          </w:tcPr>
+          <w:p>
+            <w:r>
+              <w:t>Troca de Hardware Avançado</w:t>
+            </w:r>
+          </w:p>
+        </w:tc>
+        <w:tc>
+          <w:tcPr>
+            <w:tcW w:w="9072" w:type="dxa"/>
+          </w:tcPr>
+          <w:p>
+            <w:r>
+              <w:t>Troca de Placa Mãe, Processador e Cooler.</w:t>
+            </w:r>
+          </w:p>
+        </w:tc>
+        <w:tc>
+          <w:tcPr>
+            <w:tcW w:w="1383" w:type="dxa"/>
+          </w:tcPr>
+          <w:p>
+            <w:pPr>
+              <w:jc w:val="center"/>
+            </w:pPr>
+            <w:r>
+              <w:t>R$ 70,00</w:t>
+            </w:r>
+          </w:p>
+        </w:tc>
+      </w:tr>
+      <w:tr>
+        <w:tc>
+          <w:tcPr>
+            <w:tcW w:w="3539" w:type="dxa"/>
+          </w:tcPr>
+          <w:p>
+            <w:r>
+              <w:t>Desmontagem e Montagem Completa</w:t>
+            </w:r>
+          </w:p>
+        </w:tc>
+        <w:tc>
+          <w:tcPr>
+            <w:tcW w:w="9072" w:type="dxa"/>
+          </w:tcPr>
+          <w:p>
+            <w:r>
+              <w:t>Desmontagem, Limpeza e Montagem Completa.</w:t>
             </w:r>
           </w:p>
         </w:tc>
@@ -208,153 +556,52 @@
           </w:tcPr>
           <w:p>
             <w:r>
-              <w:t>Instalação de Programa</w:t>
-            </w:r>
-          </w:p>
-        </w:tc>
-        <w:tc>
-          <w:tcPr>
-            <w:tcW w:w="9072" w:type="dxa"/>
-          </w:tcPr>
-          <w:p>
-            <w:r>
-              <w:t>Instalação de Softwares (Básico) - Tempo de instalação até 30 min.</w:t>
-            </w:r>
-          </w:p>
-        </w:tc>
-        <w:tc>
-          <w:tcPr>
-            <w:tcW w:w="1383" w:type="dxa"/>
-          </w:tcPr>
-          <w:p>
-            <w:pPr>
-              <w:jc w:val="center"/>
-            </w:pPr>
-            <w:r>
-              <w:t>R$ 40,00</w:t>
-            </w:r>
-          </w:p>
-        </w:tc>
-      </w:tr>
-      <w:tr>
-        <w:tc>
-          <w:tcPr>
-            <w:tcW w:w="3539" w:type="dxa"/>
-          </w:tcPr>
-          <w:p>
-            <w:r>
-              <w:t>Instalação de Programa</w:t>
-            </w:r>
-          </w:p>
-        </w:tc>
-        <w:tc>
-          <w:tcPr>
-            <w:tcW w:w="9072" w:type="dxa"/>
-          </w:tcPr>
-          <w:p>
-            <w:r>
-              <w:t>Instalação de Softwares (Avançado</w:t>
-            </w:r>
-            <w:r>
-              <w:t xml:space="preserve">) - Tempo de instalação </w:t>
-            </w:r>
-            <w:r>
-              <w:t>maior que</w:t>
-            </w:r>
-            <w:r>
-              <w:t xml:space="preserve"> 30 min.</w:t>
-            </w:r>
-          </w:p>
-        </w:tc>
-        <w:tc>
-          <w:tcPr>
-            <w:tcW w:w="1383" w:type="dxa"/>
-          </w:tcPr>
-          <w:p>
-            <w:pPr>
-              <w:jc w:val="center"/>
-            </w:pPr>
-            <w:r>
-              <w:t>R$ 60,00</w:t>
-            </w:r>
-          </w:p>
-        </w:tc>
-      </w:tr>
-      <w:tr>
-        <w:tc>
-          <w:tcPr>
-            <w:tcW w:w="3539" w:type="dxa"/>
-          </w:tcPr>
-          <w:p>
-            <w:r>
-              <w:t>Configuração de Serviços de E-mail</w:t>
-            </w:r>
-          </w:p>
-        </w:tc>
-        <w:tc>
-          <w:tcPr>
-            <w:tcW w:w="9072" w:type="dxa"/>
-          </w:tcPr>
-          <w:p>
-            <w:r>
-              <w:t>Configuração gerenciadores d</w:t>
-            </w:r>
-            <w:r>
-              <w:t xml:space="preserve">e Clientes </w:t>
-            </w:r>
-            <w:proofErr w:type="spellStart"/>
-            <w:r>
-              <w:t>Emails</w:t>
-            </w:r>
-            <w:proofErr w:type="spellEnd"/>
-            <w:r>
-              <w:t xml:space="preserve"> (Outlook,</w:t>
-            </w:r>
-            <w:r>
-              <w:t xml:space="preserve"> Windows Mail, MAC Mail </w:t>
-            </w:r>
-            <w:proofErr w:type="spellStart"/>
-            <w:r>
-              <w:t>etc</w:t>
-            </w:r>
-            <w:proofErr w:type="spellEnd"/>
-            <w:r>
-              <w:t>).</w:t>
-            </w:r>
-          </w:p>
-        </w:tc>
-        <w:tc>
-          <w:tcPr>
-            <w:tcW w:w="1383" w:type="dxa"/>
-          </w:tcPr>
-          <w:p>
-            <w:pPr>
-              <w:jc w:val="center"/>
-            </w:pPr>
-            <w:r>
-              <w:t>R$ 50,00</w:t>
-            </w:r>
-          </w:p>
-        </w:tc>
-      </w:tr>
-      <w:tr>
-        <w:tc>
-          <w:tcPr>
-            <w:tcW w:w="3539" w:type="dxa"/>
-          </w:tcPr>
-          <w:p>
-            <w:r>
-              <w:t>Remoção de Vírus</w:t>
-            </w:r>
-          </w:p>
-        </w:tc>
-        <w:tc>
-          <w:tcPr>
-            <w:tcW w:w="9072" w:type="dxa"/>
-          </w:tcPr>
-          <w:p>
-            <w:r>
-              <w:t>Remoção de vírus e melhoramento de desempenho.</w:t>
+              <w:t>Instalação de HD/SSD</w:t>
+            </w:r>
+          </w:p>
+        </w:tc>
+        <w:tc>
+          <w:tcPr>
+            <w:tcW w:w="9072" w:type="dxa"/>
+          </w:tcPr>
+          <w:p>
+            <w:r>
+              <w:t>Troca de HD/SSD + Instalação do Windows</w:t>
+            </w:r>
+          </w:p>
+        </w:tc>
+        <w:tc>
+          <w:tcPr>
+            <w:tcW w:w="1383" w:type="dxa"/>
+          </w:tcPr>
+          <w:p>
+            <w:pPr>
+              <w:jc w:val="center"/>
+            </w:pPr>
+            <w:r>
+              <w:t>R$ 150,00</w:t>
+            </w:r>
+          </w:p>
+        </w:tc>
+      </w:tr>
+      <w:tr>
+        <w:tc>
+          <w:tcPr>
+            <w:tcW w:w="3539" w:type="dxa"/>
+          </w:tcPr>
+          <w:p>
+            <w:r>
+              <w:t>Troca de Placa de Vídeo</w:t>
+            </w:r>
+          </w:p>
+        </w:tc>
+        <w:tc>
+          <w:tcPr>
+            <w:tcW w:w="9072" w:type="dxa"/>
+          </w:tcPr>
+          <w:p>
+            <w:r>
+              <w:t>Instalação de Placa de vídeo + instalação de Driver</w:t>
             </w:r>
           </w:p>
         </w:tc>
@@ -368,271 +615,6 @@
             </w:pPr>
             <w:r>
               <w:t>R$ 70,00</w:t>
-            </w:r>
-          </w:p>
-        </w:tc>
-      </w:tr>
-      <w:tr>
-        <w:tc>
-          <w:tcPr>
-            <w:tcW w:w="3539" w:type="dxa"/>
-          </w:tcPr>
-          <w:p>
-            <w:r>
-              <w:t>Reparação do Sistema</w:t>
-            </w:r>
-          </w:p>
-        </w:tc>
-        <w:tc>
-          <w:tcPr>
-            <w:tcW w:w="9072" w:type="dxa"/>
-          </w:tcPr>
-          <w:p>
-            <w:r>
-              <w:t>Reparação de inicialização do Windows</w:t>
-            </w:r>
-          </w:p>
-        </w:tc>
-        <w:tc>
-          <w:tcPr>
-            <w:tcW w:w="1383" w:type="dxa"/>
-          </w:tcPr>
-          <w:p>
-            <w:pPr>
-              <w:jc w:val="center"/>
-            </w:pPr>
-            <w:r>
-              <w:t>R$ 50,00</w:t>
-            </w:r>
-          </w:p>
-        </w:tc>
-      </w:tr>
-      <w:tr>
-        <w:tc>
-          <w:tcPr>
-            <w:tcW w:w="3539" w:type="dxa"/>
-          </w:tcPr>
-          <w:p>
-            <w:r>
-              <w:t>Melhoramento de Desempenho</w:t>
-            </w:r>
-          </w:p>
-        </w:tc>
-        <w:tc>
-          <w:tcPr>
-            <w:tcW w:w="9072" w:type="dxa"/>
-          </w:tcPr>
-          <w:p>
-            <w:r>
-              <w:t>Melhoramento do Sistema Operacional</w:t>
-            </w:r>
-          </w:p>
-        </w:tc>
-        <w:tc>
-          <w:tcPr>
-            <w:tcW w:w="1383" w:type="dxa"/>
-          </w:tcPr>
-          <w:p>
-            <w:pPr>
-              <w:jc w:val="center"/>
-            </w:pPr>
-            <w:r>
-              <w:t>R$60,00</w:t>
-            </w:r>
-          </w:p>
-        </w:tc>
-      </w:tr>
-      <w:tr>
-        <w:tc>
-          <w:tcPr>
-            <w:tcW w:w="3539" w:type="dxa"/>
-          </w:tcPr>
-          <w:p>
-            <w:r>
-              <w:t>Troca de Componentes simples</w:t>
-            </w:r>
-          </w:p>
-        </w:tc>
-        <w:tc>
-          <w:tcPr>
-            <w:tcW w:w="9072" w:type="dxa"/>
-          </w:tcPr>
-          <w:p>
-            <w:r>
-              <w:t xml:space="preserve">Troca de Memória </w:t>
-            </w:r>
-            <w:proofErr w:type="spellStart"/>
-            <w:r>
-              <w:t>Ram</w:t>
-            </w:r>
-            <w:proofErr w:type="spellEnd"/>
-            <w:r>
-              <w:t>, Fonte de Alimentação, HD, DVD, SSD etc.</w:t>
-            </w:r>
-          </w:p>
-        </w:tc>
-        <w:tc>
-          <w:tcPr>
-            <w:tcW w:w="1383" w:type="dxa"/>
-          </w:tcPr>
-          <w:p>
-            <w:pPr>
-              <w:jc w:val="center"/>
-            </w:pPr>
-            <w:r>
-              <w:t>R$ 40,00</w:t>
-            </w:r>
-          </w:p>
-        </w:tc>
-      </w:tr>
-      <w:tr>
-        <w:tc>
-          <w:tcPr>
-            <w:tcW w:w="3539" w:type="dxa"/>
-          </w:tcPr>
-          <w:p>
-            <w:r>
-              <w:t>Troca de Hardware Avançado</w:t>
-            </w:r>
-          </w:p>
-        </w:tc>
-        <w:tc>
-          <w:tcPr>
-            <w:tcW w:w="9072" w:type="dxa"/>
-          </w:tcPr>
-          <w:p>
-            <w:r>
-              <w:t>Troca de Placa Mãe, Processador e Cooler.</w:t>
-            </w:r>
-          </w:p>
-        </w:tc>
-        <w:tc>
-          <w:tcPr>
-            <w:tcW w:w="1383" w:type="dxa"/>
-          </w:tcPr>
-          <w:p>
-            <w:pPr>
-              <w:jc w:val="center"/>
-            </w:pPr>
-            <w:r>
-              <w:t>R$</w:t>
-            </w:r>
-            <w:r>
-              <w:t xml:space="preserve"> 70,00</w:t>
-            </w:r>
-          </w:p>
-        </w:tc>
-      </w:tr>
-      <w:tr>
-        <w:tc>
-          <w:tcPr>
-            <w:tcW w:w="3539" w:type="dxa"/>
-          </w:tcPr>
-          <w:p>
-            <w:r>
-              <w:t>Desmontagem e Montagem Completa</w:t>
-            </w:r>
-          </w:p>
-        </w:tc>
-        <w:tc>
-          <w:tcPr>
-            <w:tcW w:w="9072" w:type="dxa"/>
-          </w:tcPr>
-          <w:p>
-            <w:r>
-              <w:t>Desmontagem, Limpeza e Montagem Completa.</w:t>
-            </w:r>
-          </w:p>
-        </w:tc>
-        <w:tc>
-          <w:tcPr>
-            <w:tcW w:w="1383" w:type="dxa"/>
-          </w:tcPr>
-          <w:p>
-            <w:pPr>
-              <w:jc w:val="center"/>
-            </w:pPr>
-            <w:r>
-              <w:t>R$</w:t>
-            </w:r>
-            <w:r>
-              <w:t xml:space="preserve"> 100,00</w:t>
-            </w:r>
-          </w:p>
-        </w:tc>
-      </w:tr>
-      <w:tr>
-        <w:tc>
-          <w:tcPr>
-            <w:tcW w:w="3539" w:type="dxa"/>
-          </w:tcPr>
-          <w:p>
-            <w:r>
-              <w:t>Instalação de HD/SSD</w:t>
-            </w:r>
-          </w:p>
-        </w:tc>
-        <w:tc>
-          <w:tcPr>
-            <w:tcW w:w="9072" w:type="dxa"/>
-          </w:tcPr>
-          <w:p>
-            <w:r>
-              <w:t>Troca de HD/SSD + Instalação do Windows</w:t>
-            </w:r>
-          </w:p>
-        </w:tc>
-        <w:tc>
-          <w:tcPr>
-            <w:tcW w:w="1383" w:type="dxa"/>
-          </w:tcPr>
-          <w:p>
-            <w:pPr>
-              <w:jc w:val="center"/>
-            </w:pPr>
-            <w:r>
-              <w:t>R$</w:t>
-            </w:r>
-            <w:r>
-              <w:t xml:space="preserve"> 150,00</w:t>
-            </w:r>
-          </w:p>
-        </w:tc>
-      </w:tr>
-      <w:tr>
-        <w:tc>
-          <w:tcPr>
-            <w:tcW w:w="3539" w:type="dxa"/>
-          </w:tcPr>
-          <w:p>
-            <w:r>
-              <w:t>Troca de Placa de Vídeo</w:t>
-            </w:r>
-          </w:p>
-        </w:tc>
-        <w:tc>
-          <w:tcPr>
-            <w:tcW w:w="9072" w:type="dxa"/>
-          </w:tcPr>
-          <w:p>
-            <w:r>
-              <w:t>Instalação de Placa de vídeo + instalação de Driver</w:t>
-            </w:r>
-          </w:p>
-        </w:tc>
-        <w:tc>
-          <w:tcPr>
-            <w:tcW w:w="1383" w:type="dxa"/>
-          </w:tcPr>
-          <w:p>
-            <w:pPr>
-              <w:jc w:val="center"/>
-            </w:pPr>
-            <w:r>
-              <w:t>R$</w:t>
-            </w:r>
-            <w:r>
-              <w:t xml:space="preserve"> 70,00</w:t>
             </w:r>
           </w:p>
         </w:tc>
@@ -1317,82 +1299,10 @@
           </w:tcPr>
           <w:p>
             <w:r>
-              <w:t>Criação de Artes</w:t>
-            </w:r>
-          </w:p>
-        </w:tc>
-        <w:tc>
-          <w:tcPr>
-            <w:tcW w:w="9072" w:type="dxa"/>
-          </w:tcPr>
-          <w:p>
-            <w:r>
-              <w:t xml:space="preserve">Logomarcas e </w:t>
-            </w:r>
-            <w:proofErr w:type="spellStart"/>
-            <w:r>
-              <w:t>Thumbs</w:t>
-            </w:r>
-            <w:proofErr w:type="spellEnd"/>
-          </w:p>
-        </w:tc>
-        <w:tc>
-          <w:tcPr>
-            <w:tcW w:w="1383" w:type="dxa"/>
-          </w:tcPr>
-          <w:p>
-            <w:pPr>
-              <w:jc w:val="center"/>
-            </w:pPr>
-            <w:r>
-              <w:t>R$ 40,00 a 100,00</w:t>
-            </w:r>
-          </w:p>
-        </w:tc>
-      </w:tr>
-      <w:tr>
-        <w:tc>
-          <w:tcPr>
-            <w:tcW w:w="3539" w:type="dxa"/>
-          </w:tcPr>
-          <w:p>
-            <w:r>
-              <w:t>Cartões de Visitas</w:t>
-            </w:r>
-          </w:p>
-        </w:tc>
-        <w:tc>
-          <w:tcPr>
-            <w:tcW w:w="9072" w:type="dxa"/>
-          </w:tcPr>
-          <w:p>
-            <w:r>
-              <w:t>Confecção de Cartões de Visitas (1.000)</w:t>
-            </w:r>
-          </w:p>
-        </w:tc>
-        <w:tc>
-          <w:tcPr>
-            <w:tcW w:w="1383" w:type="dxa"/>
-          </w:tcPr>
-          <w:p>
-            <w:pPr>
-              <w:jc w:val="center"/>
-            </w:pPr>
-            <w:r>
-              <w:t>R$ 70,00</w:t>
-            </w:r>
-          </w:p>
-        </w:tc>
-      </w:tr>
-      <w:tr>
-        <w:tc>
-          <w:tcPr>
-            <w:tcW w:w="3539" w:type="dxa"/>
-          </w:tcPr>
-          <w:p>
-            <w:r>
-              <w:t>Instruções (aulas básicas)</w:t>
+              <w:t>Instruções (aulas bási</w:t>
+            </w:r>
+            <w:r>
+              <w:t>cas)</w:t>
             </w:r>
           </w:p>
         </w:tc>
@@ -1420,9 +1330,11 @@
           </w:p>
         </w:tc>
       </w:tr>
+    </w:tbl>
+    <w:p>
+      <w:bookmarkStart w:id="0" w:name="_GoBack"/>
       <w:bookmarkEnd w:id="0"/>
-    </w:tbl>
-    <w:p/>
+    </w:p>
     <w:sectPr>
       <w:pgSz w:w="16838" w:h="11906" w:orient="landscape"/>
       <w:pgMar w:top="1701" w:right="1417" w:bottom="1701" w:left="1417" w:header="708" w:footer="708" w:gutter="0"/>
@@ -1863,7 +1775,6 @@
       <w:spacing w:after="0" w:line="240" w:lineRule="auto"/>
     </w:pPr>
     <w:tblPr>
-      <w:tblInd w:w="0" w:type="dxa"/>
       <w:tblBorders>
         <w:top w:val="single" w:sz="4" w:space="0" w:color="auto"/>
         <w:left w:val="single" w:sz="4" w:space="0" w:color="auto"/>
@@ -1872,12 +1783,6 @@
         <w:insideH w:val="single" w:sz="4" w:space="0" w:color="auto"/>
         <w:insideV w:val="single" w:sz="4" w:space="0" w:color="auto"/>
       </w:tblBorders>
-      <w:tblCellMar>
-        <w:top w:w="0" w:type="dxa"/>
-        <w:left w:w="108" w:type="dxa"/>
-        <w:bottom w:w="0" w:type="dxa"/>
-        <w:right w:w="108" w:type="dxa"/>
-      </w:tblCellMar>
     </w:tblPr>
   </w:style>
 </w:styles>
@@ -2149,7 +2054,7 @@
 </file>
 
 <file path=customXml/itemProps1.xml><?xml version="1.0" encoding="utf-8"?>
-<ds:datastoreItem xmlns:ds="http://schemas.openxmlformats.org/officeDocument/2006/customXml" ds:itemID="{FC1FA6B0-E73E-403E-AFFF-F7531190E437}">
+<ds:datastoreItem xmlns:ds="http://schemas.openxmlformats.org/officeDocument/2006/customXml" ds:itemID="{69109433-465A-403B-B471-2E6ECE602F26}">
   <ds:schemaRefs>
     <ds:schemaRef ds:uri="http://schemas.openxmlformats.org/officeDocument/2006/bibliography"/>
   </ds:schemaRefs>

</xml_diff>